<commit_message>
Fixed Relayout Document Test to test the link in different section.
</commit_message>
<xml_diff>
--- a/test/ChangeImageTest.docx
+++ b/test/ChangeImageTest.docx
@@ -77,23 +77,7 @@
           <w:sz w:val="24"/>
           <w:szCs w:val="24"/>
         </w:rPr>
-        <w:t xml:space="preserve"> </w:t>
-      </w:r>
-      <w:proofErr w:type="spellStart"/>
-      <w:r>
-        <w:rPr>
-          <w:sz w:val="24"/>
-          <w:szCs w:val="24"/>
-        </w:rPr>
-        <w:t>licence</w:t>
-      </w:r>
-      <w:proofErr w:type="spellEnd"/>
-      <w:r>
-        <w:rPr>
-          <w:sz w:val="24"/>
-          <w:szCs w:val="24"/>
-        </w:rPr>
-        <w:t xml:space="preserve">. </w:t>
+        <w:t xml:space="preserve"> licence. </w:t>
       </w:r>
     </w:p>
     <w:p>
@@ -203,23 +187,7 @@
           <w:sz w:val="24"/>
           <w:szCs w:val="24"/>
         </w:rPr>
-        <w:t xml:space="preserve">If a version of </w:t>
-      </w:r>
-      <w:proofErr w:type="spellStart"/>
-      <w:r>
-        <w:rPr>
-          <w:sz w:val="24"/>
-          <w:szCs w:val="24"/>
-        </w:rPr>
-        <w:t>ImageAndTableSupport</w:t>
-      </w:r>
-      <w:proofErr w:type="spellEnd"/>
-      <w:r>
-        <w:rPr>
-          <w:sz w:val="24"/>
-          <w:szCs w:val="24"/>
-        </w:rPr>
-        <w:t xml:space="preserve"> is already installed, </w:t>
+        <w:t xml:space="preserve">If a version of ImageAndTableSupport is already installed, </w:t>
       </w:r>
       <w:r>
         <w:rPr>
@@ -368,14 +336,27 @@
                             <w:r>
                               <w:t xml:space="preserve">Figure </w:t>
                             </w:r>
-                            <w:fldSimple w:instr=" SEQ Figure \* ARABIC ">
-                              <w:r>
-                                <w:rPr>
-                                  <w:noProof/>
-                                </w:rPr>
-                                <w:t>2</w:t>
-                              </w:r>
-                            </w:fldSimple>
+                            <w:r>
+                              <w:fldChar w:fldCharType="begin"/>
+                            </w:r>
+                            <w:r>
+                              <w:instrText xml:space="preserve"> SEQ Figure \* ARABIC </w:instrText>
+                            </w:r>
+                            <w:r>
+                              <w:fldChar w:fldCharType="separate"/>
+                            </w:r>
+                            <w:r>
+                              <w:rPr>
+                                <w:noProof/>
+                              </w:rPr>
+                              <w:t>2</w:t>
+                            </w:r>
+                            <w:r>
+                              <w:rPr>
+                                <w:noProof/>
+                              </w:rPr>
+                              <w:fldChar w:fldCharType="end"/>
+                            </w:r>
                             <w:bookmarkEnd w:id="0"/>
                             <w:r>
                               <w:t xml:space="preserve">: </w:t>
@@ -624,14 +605,27 @@
                             <w:r>
                               <w:t xml:space="preserve">Figure </w:t>
                             </w:r>
-                            <w:fldSimple w:instr=" SEQ Figure \* ARABIC ">
-                              <w:r>
-                                <w:rPr>
-                                  <w:noProof/>
-                                </w:rPr>
-                                <w:t>1</w:t>
-                              </w:r>
-                            </w:fldSimple>
+                            <w:r>
+                              <w:fldChar w:fldCharType="begin"/>
+                            </w:r>
+                            <w:r>
+                              <w:instrText xml:space="preserve"> SEQ Figure \* ARABIC </w:instrText>
+                            </w:r>
+                            <w:r>
+                              <w:fldChar w:fldCharType="separate"/>
+                            </w:r>
+                            <w:r>
+                              <w:rPr>
+                                <w:noProof/>
+                              </w:rPr>
+                              <w:t>1</w:t>
+                            </w:r>
+                            <w:r>
+                              <w:rPr>
+                                <w:noProof/>
+                              </w:rPr>
+                              <w:fldChar w:fldCharType="end"/>
+                            </w:r>
                             <w:bookmarkEnd w:id="1"/>
                             <w:r>
                               <w:t xml:space="preserve">: </w:t>
@@ -1409,7 +1403,7 @@
                                           <pic:cNvPicPr/>
                                         </pic:nvPicPr>
                                         <pic:blipFill>
-                                          <a:blip r:embed="rId6">
+                                          <a:blip r:embed="rId5">
                                             <a:extLst>
                                               <a:ext uri="{28A0092B-C50C-407E-A947-70E740481C1C}">
                                                 <a14:useLocalDpi xmlns:a14="http://schemas.microsoft.com/office/drawing/2010/main" val="0"/>
@@ -1450,14 +1444,27 @@
                             <w:r>
                               <w:t xml:space="preserve">Figure </w:t>
                             </w:r>
-                            <w:fldSimple w:instr=" SEQ Figure \* ARABIC ">
-                              <w:r>
-                                <w:rPr>
-                                  <w:noProof/>
-                                </w:rPr>
-                                <w:t>2</w:t>
-                              </w:r>
-                            </w:fldSimple>
+                            <w:r>
+                              <w:fldChar w:fldCharType="begin"/>
+                            </w:r>
+                            <w:r>
+                              <w:instrText xml:space="preserve"> SEQ Figure \* ARABIC </w:instrText>
+                            </w:r>
+                            <w:r>
+                              <w:fldChar w:fldCharType="separate"/>
+                            </w:r>
+                            <w:r>
+                              <w:rPr>
+                                <w:noProof/>
+                              </w:rPr>
+                              <w:t>2</w:t>
+                            </w:r>
+                            <w:r>
+                              <w:rPr>
+                                <w:noProof/>
+                              </w:rPr>
+                              <w:fldChar w:fldCharType="end"/>
+                            </w:r>
                             <w:bookmarkEnd w:id="3"/>
                             <w:r>
                               <w:t xml:space="preserve">: </w:t>
@@ -1695,6 +1702,12 @@
           <w:szCs w:val="24"/>
         </w:rPr>
         <w:br/>
+      </w:r>
+      <w:r>
+        <w:rPr>
+          <w:sz w:val="24"/>
+          <w:szCs w:val="24"/>
+        </w:rPr>
         <w:t>Undo</w:t>
       </w:r>
     </w:p>
@@ -1720,9 +1733,8 @@
           <w:sz w:val="24"/>
           <w:szCs w:val="24"/>
         </w:rPr>
-        <w:t xml:space="preserve">Replace Picture keeps </w:t>
-      </w:r>
-      <w:proofErr w:type="spellStart"/>
+        <w:t>Replace Picture keeps wid</w:t>
+      </w:r>
       <w:r>
         <w:rPr>
           <w:b/>
@@ -1730,9 +1742,8 @@
           <w:sz w:val="24"/>
           <w:szCs w:val="24"/>
         </w:rPr>
-        <w:t>widg</w:t>
-      </w:r>
-      <w:proofErr w:type="spellEnd"/>
+        <w:t>th</w:t>
+      </w:r>
       <w:r>
         <w:rPr>
           <w:b/>
@@ -1831,6 +1842,54 @@
           <w:szCs w:val="24"/>
         </w:rPr>
         <w:t>Border should remain large and blue.</w:t>
+      </w:r>
+      <w:r>
+        <w:rPr>
+          <w:i/>
+          <w:iCs/>
+          <w:sz w:val="24"/>
+          <w:szCs w:val="24"/>
+        </w:rPr>
+        <w:br/>
+      </w:r>
+      <w:r>
+        <w:rPr>
+          <w:sz w:val="24"/>
+          <w:szCs w:val="24"/>
+        </w:rPr>
+        <w:t>Undo</w:t>
+      </w:r>
+    </w:p>
+    <w:p>
+      <w:pPr>
+        <w:pStyle w:val="ListParagraph"/>
+        <w:numPr>
+          <w:ilvl w:val="0"/>
+          <w:numId w:val="1"/>
+        </w:numPr>
+        <w:jc w:val="left"/>
+        <w:rPr>
+          <w:sz w:val="24"/>
+          <w:szCs w:val="24"/>
+        </w:rPr>
+      </w:pPr>
+      <w:r>
+        <w:rPr>
+          <w:b/>
+          <w:bCs/>
+          <w:sz w:val="24"/>
+          <w:szCs w:val="24"/>
+        </w:rPr>
+        <w:t xml:space="preserve">(NIF) </w:t>
+      </w:r>
+      <w:r>
+        <w:rPr>
+          <w:b/>
+          <w:bCs/>
+          <w:sz w:val="24"/>
+          <w:szCs w:val="24"/>
+        </w:rPr>
+        <w:t>Works with picture not in frame.</w:t>
       </w:r>
       <w:r>
         <w:rPr>
@@ -1838,10 +1897,130 @@
           <w:bCs/>
           <w:i/>
           <w:iCs/>
+          <w:noProof/>
+          <w:sz w:val="24"/>
+          <w:szCs w:val="24"/>
+        </w:rPr>
+        <w:drawing>
+          <wp:anchor distT="0" distB="0" distL="114300" distR="114300" simplePos="0" relativeHeight="251666432" behindDoc="0" locked="0" layoutInCell="1" allowOverlap="0" wp14:anchorId="69D7D2D4" wp14:editId="3EA7D4BC">
+            <wp:simplePos x="0" y="0"/>
+            <wp:positionH relativeFrom="margin">
+              <wp:align>right</wp:align>
+            </wp:positionH>
+            <wp:positionV relativeFrom="margin">
+              <wp:align>bottom</wp:align>
+            </wp:positionV>
+            <wp:extent cx="3279140" cy="2185670"/>
+            <wp:effectExtent l="0" t="0" r="0" b="5080"/>
+            <wp:wrapSquare wrapText="bothSides"/>
+            <wp:docPr id="2" name="Picture 2" descr="Bicycle with a little basket at deck on beach"/>
+            <wp:cNvGraphicFramePr>
+              <a:graphicFrameLocks xmlns:a="http://schemas.openxmlformats.org/drawingml/2006/main" noChangeAspect="1"/>
+            </wp:cNvGraphicFramePr>
+            <a:graphic xmlns:a="http://schemas.openxmlformats.org/drawingml/2006/main">
+              <a:graphicData uri="http://schemas.openxmlformats.org/drawingml/2006/picture">
+                <pic:pic xmlns:pic="http://schemas.openxmlformats.org/drawingml/2006/picture">
+                  <pic:nvPicPr>
+                    <pic:cNvPr id="2" name="Picture 2" descr="Bicycle with a little basket at deck on beach"/>
+                    <pic:cNvPicPr/>
+                  </pic:nvPicPr>
+                  <pic:blipFill>
+                    <a:blip r:embed="rId9" cstate="print">
+                      <a:extLst>
+                        <a:ext uri="{28A0092B-C50C-407E-A947-70E740481C1C}">
+                          <a14:useLocalDpi xmlns:a14="http://schemas.microsoft.com/office/drawing/2010/main" val="0"/>
+                        </a:ext>
+                      </a:extLst>
+                    </a:blip>
+                    <a:stretch>
+                      <a:fillRect/>
+                    </a:stretch>
+                  </pic:blipFill>
+                  <pic:spPr>
+                    <a:xfrm>
+                      <a:off x="0" y="0"/>
+                      <a:ext cx="3279140" cy="2185670"/>
+                    </a:xfrm>
+                    <a:prstGeom prst="rect">
+                      <a:avLst/>
+                    </a:prstGeom>
+                  </pic:spPr>
+                </pic:pic>
+              </a:graphicData>
+            </a:graphic>
+          </wp:anchor>
+        </w:drawing>
+      </w:r>
+      <w:r>
+        <w:rPr>
+          <w:b/>
+          <w:bCs/>
+          <w:i/>
+          <w:iCs/>
           <w:sz w:val="24"/>
           <w:szCs w:val="24"/>
         </w:rPr>
         <w:br/>
+      </w:r>
+      <w:r>
+        <w:rPr>
+          <w:sz w:val="24"/>
+          <w:szCs w:val="24"/>
+        </w:rPr>
+        <w:t xml:space="preserve">Select the bike on beach picture below. </w:t>
+      </w:r>
+      <w:r>
+        <w:rPr>
+          <w:sz w:val="24"/>
+          <w:szCs w:val="24"/>
+        </w:rPr>
+        <w:t xml:space="preserve">RP - </w:t>
+      </w:r>
+      <w:r>
+        <w:rPr>
+          <w:sz w:val="24"/>
+          <w:szCs w:val="24"/>
+        </w:rPr>
+        <w:t>BlueRectangleCrop</w:t>
+      </w:r>
+      <w:r>
+        <w:rPr>
+          <w:sz w:val="24"/>
+          <w:szCs w:val="24"/>
+        </w:rPr>
+        <w:t>.png</w:t>
+      </w:r>
+      <w:r>
+        <w:rPr>
+          <w:sz w:val="24"/>
+          <w:szCs w:val="24"/>
+        </w:rPr>
+        <w:br/>
+      </w:r>
+      <w:r>
+        <w:rPr>
+          <w:i/>
+          <w:iCs/>
+          <w:sz w:val="24"/>
+          <w:szCs w:val="24"/>
+        </w:rPr>
+        <w:t>Should permit the replacement; resulting picture remains laid out at bottom right of page.</w:t>
+      </w:r>
+      <w:r>
+        <w:rPr>
+          <w:i/>
+          <w:iCs/>
+          <w:sz w:val="24"/>
+          <w:szCs w:val="24"/>
+        </w:rPr>
+        <w:br/>
+      </w:r>
+      <w:r>
+        <w:rPr>
+          <w:sz w:val="24"/>
+          <w:szCs w:val="24"/>
+        </w:rPr>
+        <w:t>Undo</w:t>
       </w:r>
     </w:p>
     <w:p/>

</xml_diff>